<commit_message>
BUS voorbereiding + soft sec ex2
</commit_message>
<xml_diff>
--- a/21-22/semester2/Software security/Labo software security.docx
+++ b/21-22/semester2/Software security/Labo software security.docx
@@ -174,7 +174,141 @@
     <w:p/>
     <w:p/>
     <w:p/>
-    <w:p/>
+    <w:p>
+      <w:proofErr w:type="spellStart"/>
+      <w:r>
+        <w:lastRenderedPageBreak/>
+        <w:t>Oef</w:t>
+      </w:r>
+      <w:proofErr w:type="spellEnd"/>
+      <w:r>
+        <w:t xml:space="preserve"> 2.1</w:t>
+      </w:r>
+    </w:p>
+    <w:p>
+      <w:r>
+        <w:drawing>
+          <wp:inline distT="0" distB="0" distL="0" distR="0" wp14:anchorId="6A24AEF1" wp14:editId="1C583855">
+            <wp:extent cx="5125165" cy="466790"/>
+            <wp:effectExtent l="0" t="0" r="0" b="9525"/>
+            <wp:docPr id="3" name="Picture 3"/>
+            <wp:cNvGraphicFramePr>
+              <a:graphicFrameLocks xmlns:a="http://schemas.openxmlformats.org/drawingml/2006/main" noChangeAspect="1"/>
+            </wp:cNvGraphicFramePr>
+            <a:graphic xmlns:a="http://schemas.openxmlformats.org/drawingml/2006/main">
+              <a:graphicData uri="http://schemas.openxmlformats.org/drawingml/2006/picture">
+                <pic:pic xmlns:pic="http://schemas.openxmlformats.org/drawingml/2006/picture">
+                  <pic:nvPicPr>
+                    <pic:cNvPr id="1" name=""/>
+                    <pic:cNvPicPr/>
+                  </pic:nvPicPr>
+                  <pic:blipFill>
+                    <a:blip r:embed="rId6"/>
+                    <a:stretch>
+                      <a:fillRect/>
+                    </a:stretch>
+                  </pic:blipFill>
+                  <pic:spPr>
+                    <a:xfrm>
+                      <a:off x="0" y="0"/>
+                      <a:ext cx="5125165" cy="466790"/>
+                    </a:xfrm>
+                    <a:prstGeom prst="rect">
+                      <a:avLst/>
+                    </a:prstGeom>
+                  </pic:spPr>
+                </pic:pic>
+              </a:graphicData>
+            </a:graphic>
+          </wp:inline>
+        </w:drawing>
+      </w:r>
+    </w:p>
+    <w:p>
+      <w:pPr>
+        <w:rPr>
+          <w:lang w:val="nl-NL"/>
+        </w:rPr>
+      </w:pPr>
+      <w:r>
+        <w:rPr>
+          <w:lang w:val="nl-NL"/>
+        </w:rPr>
+        <w:t>De</w:t>
+      </w:r>
+      <w:r>
+        <w:rPr>
+          <w:lang w:val="nl-NL"/>
+        </w:rPr>
+        <w:t xml:space="preserve"> browser blokkeert de mogelijkheid om toegang te krijgen tot een </w:t>
+      </w:r>
+      <w:proofErr w:type="spellStart"/>
+      <w:r>
+        <w:rPr>
+          <w:lang w:val="nl-NL"/>
+        </w:rPr>
+        <w:t>iframe</w:t>
+      </w:r>
+      <w:proofErr w:type="spellEnd"/>
+      <w:r>
+        <w:rPr>
+          <w:lang w:val="nl-NL"/>
+        </w:rPr>
+        <w:t xml:space="preserve"> van andere oorsprong. </w:t>
+      </w:r>
+      <w:r>
+        <w:rPr>
+          <w:lang w:val="nl-NL"/>
+        </w:rPr>
+        <w:t xml:space="preserve">Je kunt niet zomaar </w:t>
+      </w:r>
+      <w:r>
+        <w:rPr>
+          <w:lang w:val="nl-NL"/>
+        </w:rPr>
+        <w:t xml:space="preserve">toegang krijgen tot </w:t>
+      </w:r>
+      <w:r>
+        <w:rPr>
+          <w:lang w:val="nl-NL"/>
+        </w:rPr>
+        <w:t xml:space="preserve">een </w:t>
+      </w:r>
+      <w:proofErr w:type="spellStart"/>
+      <w:r>
+        <w:rPr>
+          <w:lang w:val="nl-NL"/>
+        </w:rPr>
+        <w:t>iframe</w:t>
+      </w:r>
+      <w:proofErr w:type="spellEnd"/>
+      <w:r>
+        <w:rPr>
+          <w:lang w:val="nl-NL"/>
+        </w:rPr>
+        <w:t xml:space="preserve"> van een andere oorsprong</w:t>
+      </w:r>
+      <w:r>
+        <w:rPr>
+          <w:lang w:val="nl-NL"/>
+        </w:rPr>
+        <w:t>, dit zou een groot veiligheidsprobleem zijn zou het wel kunnen.</w:t>
+      </w:r>
+    </w:p>
+    <w:p>
+      <w:pPr>
+        <w:rPr>
+          <w:lang w:val="nl-NL"/>
+        </w:rPr>
+      </w:pPr>
+    </w:p>
+    <w:p>
+      <w:pPr>
+        <w:rPr>
+          <w:lang w:val="nl-NL"/>
+        </w:rPr>
+      </w:pPr>
+    </w:p>
     <w:sectPr>
       <w:pgSz w:w="12240" w:h="15840"/>
       <w:pgMar w:top="1440" w:right="1440" w:bottom="1440" w:left="1440" w:header="720" w:footer="720" w:gutter="0"/>

</xml_diff>